<commit_message>
Overview Final pdf added
</commit_message>
<xml_diff>
--- a/drafts/Free Assembly Languages for developing real-time operating system_Stanchev.docx
+++ b/drafts/Free Assembly Languages for developing real-time operating system_Stanchev.docx
@@ -830,20 +830,16 @@
         <w:jc w:val="both"/>
         <w:rPr>
           <w:rFonts w:ascii="Times New Roman" w:hAnsi="Times New Roman"/>
-          <w:sz w:val="20"/>
-          <w:szCs w:val="20"/>
-        </w:rPr>
-      </w:pPr>
-      <w:r>
-        <w:rPr>
-          <w:rFonts w:ascii="Times New Roman" w:hAnsi="Times New Roman"/>
-          <w:b/>
-          <w:bCs/>
           <w:color w:val="000000"/>
           <w:sz w:val="20"/>
           <w:szCs w:val="20"/>
         </w:rPr>
-        <w:t>Target microcontroller modules</w:t>
+      </w:pPr>
+      <w:r>
+        <w:rPr>
+          <w:b w:val="false"/>
+          <w:bCs w:val="false"/>
+        </w:rPr>
       </w:r>
     </w:p>
     <w:p>
@@ -856,12 +852,9 @@
         <w:ind w:left="720" w:hanging="0"/>
         <w:jc w:val="both"/>
         <w:rPr>
-          <w:rFonts w:ascii="Times New Roman" w:hAnsi="Times New Roman"/>
           <w:b w:val="false"/>
           <w:b w:val="false"/>
           <w:bCs w:val="false"/>
-          <w:sz w:val="20"/>
-          <w:szCs w:val="20"/>
         </w:rPr>
       </w:pPr>
       <w:r>
@@ -873,7 +866,18 @@
           <w:sz w:val="20"/>
           <w:szCs w:val="20"/>
         </w:rPr>
-        <w:t>Attiny 85 is 8-bit RISC based microcontroller. AVR assembly language can be used for it. PIC10F320  is 8-bit PIC based microcontroller. PIC assembly language can be used for it. Attiny 85 has more instructions available than PIC10F320</w:t>
+        <w:t xml:space="preserve">1) </w:t>
+      </w:r>
+      <w:r>
+        <w:rPr>
+          <w:rFonts w:ascii="Times New Roman" w:hAnsi="Times New Roman"/>
+          <w:b w:val="false"/>
+          <w:bCs w:val="false"/>
+          <w:color w:val="000000"/>
+          <w:sz w:val="20"/>
+          <w:szCs w:val="20"/>
+        </w:rPr>
+        <w:t>Target microcontroller modules</w:t>
       </w:r>
     </w:p>
     <w:p>
@@ -887,9 +891,9 @@
         <w:jc w:val="both"/>
         <w:rPr>
           <w:rFonts w:ascii="Times New Roman" w:hAnsi="Times New Roman"/>
-          <w:b/>
-          <w:b/>
-          <w:bCs/>
+          <w:b w:val="false"/>
+          <w:b w:val="false"/>
+          <w:bCs w:val="false"/>
           <w:sz w:val="20"/>
           <w:szCs w:val="20"/>
         </w:rPr>
@@ -897,11 +901,13 @@
       <w:r>
         <w:rPr>
           <w:rFonts w:ascii="Times New Roman" w:hAnsi="Times New Roman"/>
-          <w:b/>
-          <w:bCs/>
-          <w:sz w:val="20"/>
-          <w:szCs w:val="20"/>
-        </w:rPr>
+          <w:b w:val="false"/>
+          <w:bCs w:val="false"/>
+          <w:color w:val="000000"/>
+          <w:sz w:val="20"/>
+          <w:szCs w:val="20"/>
+        </w:rPr>
+        <w:t>Attiny 85 is 8-bit RISC based microcontroller. AVR assembly language can be used for it. PIC10F320  is 8-bit PIC based microcontroller. PIC assembly language can be used for it. Attiny 85 has more instructions available than PIC10F320</w:t>
       </w:r>
     </w:p>
     <w:p>
@@ -914,6 +920,7 @@
         <w:ind w:left="720" w:hanging="0"/>
         <w:jc w:val="both"/>
         <w:rPr>
+          <w:rFonts w:ascii="Times New Roman" w:hAnsi="Times New Roman"/>
           <w:b/>
           <w:b/>
           <w:bCs/>
@@ -923,6 +930,7 @@
       </w:pPr>
       <w:r>
         <w:rPr>
+          <w:rFonts w:ascii="Times New Roman" w:hAnsi="Times New Roman"/>
           <w:b/>
           <w:bCs/>
           <w:sz w:val="20"/>
@@ -940,25 +948,20 @@
         <w:ind w:left="720" w:hanging="0"/>
         <w:jc w:val="both"/>
         <w:rPr>
-          <w:rFonts w:ascii="Times New Roman" w:hAnsi="Times New Roman"/>
           <w:b/>
           <w:b/>
           <w:bCs/>
-          <w:color w:val="000000"/>
-          <w:sz w:val="20"/>
-          <w:szCs w:val="20"/>
-        </w:rPr>
-      </w:pPr>
-      <w:r>
-        <w:rPr>
-          <w:rFonts w:ascii="Times New Roman" w:hAnsi="Times New Roman"/>
+          <w:sz w:val="20"/>
+          <w:szCs w:val="20"/>
+        </w:rPr>
+      </w:pPr>
+      <w:r>
+        <w:rPr>
           <w:b/>
           <w:bCs/>
-          <w:color w:val="000000"/>
-          <w:sz w:val="20"/>
-          <w:szCs w:val="20"/>
-        </w:rPr>
-        <w:t>Attiny85 PIC10F320 Datasheet,  (2023).</w:t>
+          <w:sz w:val="20"/>
+          <w:szCs w:val="20"/>
+        </w:rPr>
       </w:r>
     </w:p>
     <w:p>
@@ -971,20 +974,25 @@
         <w:ind w:left="720" w:hanging="0"/>
         <w:jc w:val="both"/>
         <w:rPr>
+          <w:rFonts w:ascii="Times New Roman" w:hAnsi="Times New Roman"/>
           <w:b/>
           <w:b/>
           <w:bCs/>
-          <w:sz w:val="20"/>
-          <w:szCs w:val="20"/>
-        </w:rPr>
-      </w:pPr>
-      <w:r>
-        <w:rPr>
+          <w:color w:val="000000"/>
+          <w:sz w:val="20"/>
+          <w:szCs w:val="20"/>
+        </w:rPr>
+      </w:pPr>
+      <w:r>
+        <w:rPr>
+          <w:rFonts w:ascii="Times New Roman" w:hAnsi="Times New Roman"/>
           <w:b/>
           <w:bCs/>
-          <w:sz w:val="20"/>
-          <w:szCs w:val="20"/>
-        </w:rPr>
+          <w:color w:val="000000"/>
+          <w:sz w:val="20"/>
+          <w:szCs w:val="20"/>
+        </w:rPr>
+        <w:t>Attiny85 PIC10F320 Datasheet,  (2023).</w:t>
       </w:r>
     </w:p>
     <w:p>
@@ -1223,54 +1231,6 @@
     </w:p>
     <w:p>
       <w:pPr>
-        <w:pStyle w:val="Normal"/>
-        <w:numPr>
-          <w:ilvl w:val="0"/>
-          <w:numId w:val="0"/>
-        </w:numPr>
-        <w:spacing w:lineRule="auto" w:line="240" w:before="0" w:after="0"/>
-        <w:ind w:left="720" w:hanging="0"/>
-        <w:jc w:val="both"/>
-        <w:rPr>
-          <w:rFonts w:ascii="Times New Roman" w:hAnsi="Times New Roman" w:eastAsia="Times New Roman" w:cs="Times New Roman"/>
-          <w:sz w:val="20"/>
-          <w:szCs w:val="20"/>
-          <w:lang w:eastAsia="bg-BG"/>
-        </w:rPr>
-      </w:pPr>
-      <w:r>
-        <w:rPr>
-          <w:rFonts w:eastAsia="Times New Roman" w:cs="Times New Roman" w:ascii="Times New Roman" w:hAnsi="Times New Roman"/>
-          <w:sz w:val="20"/>
-          <w:szCs w:val="20"/>
-          <w:lang w:eastAsia="bg-BG"/>
-        </w:rPr>
-      </w:r>
-    </w:p>
-    <w:p>
-      <w:pPr>
-        <w:pStyle w:val="Normal"/>
-        <w:spacing w:lineRule="auto" w:line="240" w:before="0" w:after="0"/>
-        <w:ind w:firstLine="567"/>
-        <w:jc w:val="both"/>
-        <w:rPr>
-          <w:rFonts w:ascii="Times New Roman" w:hAnsi="Times New Roman" w:eastAsia="Times New Roman" w:cs="Times New Roman"/>
-          <w:sz w:val="20"/>
-          <w:szCs w:val="20"/>
-          <w:lang w:eastAsia="bg-BG"/>
-        </w:rPr>
-      </w:pPr>
-      <w:r>
-        <w:rPr>
-          <w:rFonts w:eastAsia="Times New Roman" w:cs="Times New Roman" w:ascii="Times New Roman" w:hAnsi="Times New Roman"/>
-          <w:sz w:val="20"/>
-          <w:szCs w:val="20"/>
-          <w:lang w:eastAsia="bg-BG"/>
-        </w:rPr>
-      </w:r>
-    </w:p>
-    <w:p>
-      <w:pPr>
         <w:pStyle w:val="H1NoSpace"/>
         <w:numPr>
           <w:ilvl w:val="0"/>
@@ -1279,6 +1239,80 @@
         <w:ind w:left="720" w:hanging="0"/>
         <w:jc w:val="both"/>
         <w:rPr>
+          <w:b/>
+          <w:b/>
+          <w:bCs/>
+          <w:sz w:val="20"/>
+          <w:szCs w:val="20"/>
+        </w:rPr>
+      </w:pPr>
+      <w:r>
+        <w:rPr>
+          <w:b/>
+          <w:bCs/>
+          <w:sz w:val="20"/>
+          <w:szCs w:val="20"/>
+        </w:rPr>
+      </w:r>
+    </w:p>
+    <w:p>
+      <w:pPr>
+        <w:pStyle w:val="Normal"/>
+        <w:numPr>
+          <w:ilvl w:val="0"/>
+          <w:numId w:val="0"/>
+        </w:numPr>
+        <w:spacing w:lineRule="auto" w:line="240" w:before="0" w:after="0"/>
+        <w:ind w:left="720" w:hanging="0"/>
+        <w:jc w:val="both"/>
+        <w:rPr>
+          <w:rFonts w:ascii="Times New Roman" w:hAnsi="Times New Roman" w:eastAsia="Times New Roman" w:cs="Times New Roman"/>
+          <w:sz w:val="20"/>
+          <w:szCs w:val="20"/>
+          <w:lang w:eastAsia="bg-BG"/>
+        </w:rPr>
+      </w:pPr>
+      <w:r>
+        <w:rPr>
+          <w:rFonts w:eastAsia="Times New Roman" w:cs="Times New Roman" w:ascii="Times New Roman" w:hAnsi="Times New Roman"/>
+          <w:sz w:val="20"/>
+          <w:szCs w:val="20"/>
+          <w:lang w:eastAsia="bg-BG"/>
+        </w:rPr>
+      </w:r>
+    </w:p>
+    <w:p>
+      <w:pPr>
+        <w:pStyle w:val="Normal"/>
+        <w:spacing w:lineRule="auto" w:line="240" w:before="0" w:after="0"/>
+        <w:ind w:firstLine="567"/>
+        <w:jc w:val="both"/>
+        <w:rPr>
+          <w:rFonts w:ascii="Times New Roman" w:hAnsi="Times New Roman" w:eastAsia="Times New Roman" w:cs="Times New Roman"/>
+          <w:sz w:val="20"/>
+          <w:szCs w:val="20"/>
+          <w:lang w:eastAsia="bg-BG"/>
+        </w:rPr>
+      </w:pPr>
+      <w:r>
+        <w:rPr>
+          <w:rFonts w:eastAsia="Times New Roman" w:cs="Times New Roman" w:ascii="Times New Roman" w:hAnsi="Times New Roman"/>
+          <w:sz w:val="20"/>
+          <w:szCs w:val="20"/>
+          <w:lang w:eastAsia="bg-BG"/>
+        </w:rPr>
+      </w:r>
+    </w:p>
+    <w:p>
+      <w:pPr>
+        <w:pStyle w:val="H1NoSpace"/>
+        <w:numPr>
+          <w:ilvl w:val="0"/>
+          <w:numId w:val="0"/>
+        </w:numPr>
+        <w:ind w:left="720" w:hanging="0"/>
+        <w:jc w:val="both"/>
+        <w:rPr>
           <w:rFonts w:ascii="Times New Roman" w:hAnsi="Times New Roman" w:cs="Helvetica;Arial"/>
           <w:b w:val="false"/>
           <w:b w:val="false"/>
@@ -1495,106 +1529,18 @@
           <w:szCs w:val="20"/>
           <w:lang w:eastAsia="bg-BG"/>
         </w:rPr>
-      </w:r>
-    </w:p>
-    <w:p>
-      <w:pPr>
-        <w:pStyle w:val="Normal"/>
-        <w:spacing w:lineRule="auto" w:line="240" w:before="0" w:after="0"/>
-        <w:ind w:firstLine="567"/>
-        <w:jc w:val="both"/>
-        <w:rPr>
-          <w:rFonts w:ascii="Times New Roman" w:hAnsi="Times New Roman" w:eastAsia="Times New Roman" w:cs="Times New Roman"/>
-          <w:sz w:val="20"/>
-          <w:szCs w:val="20"/>
-          <w:lang w:eastAsia="bg-BG"/>
-        </w:rPr>
-      </w:pPr>
-      <w:r>
-        <w:rPr>
-          <w:rFonts w:eastAsia="Times New Roman" w:cs="Times New Roman" w:ascii="Times New Roman" w:hAnsi="Times New Roman"/>
-          <w:sz w:val="20"/>
-          <w:szCs w:val="20"/>
-          <w:lang w:eastAsia="bg-BG"/>
-        </w:rPr>
-      </w:r>
-    </w:p>
-    <w:p>
-      <w:pPr>
-        <w:pStyle w:val="Normal"/>
-        <w:spacing w:lineRule="auto" w:line="240" w:before="0" w:after="0"/>
-        <w:ind w:firstLine="567"/>
-        <w:jc w:val="both"/>
-        <w:rPr>
-          <w:rFonts w:ascii="Times New Roman" w:hAnsi="Times New Roman" w:eastAsia="Times New Roman" w:cs="Times New Roman"/>
-          <w:sz w:val="20"/>
-          <w:szCs w:val="20"/>
-          <w:lang w:eastAsia="bg-BG"/>
-        </w:rPr>
-      </w:pPr>
-      <w:r>
-        <w:rPr>
-          <w:rFonts w:eastAsia="Times New Roman" w:cs="Times New Roman" w:ascii="Times New Roman" w:hAnsi="Times New Roman"/>
-          <w:sz w:val="20"/>
-          <w:szCs w:val="20"/>
-          <w:lang w:eastAsia="bg-BG"/>
-        </w:rPr>
-      </w:r>
-    </w:p>
-    <w:p>
-      <w:pPr>
-        <w:pStyle w:val="Normal"/>
-        <w:spacing w:lineRule="auto" w:line="240" w:before="0" w:after="0"/>
-        <w:ind w:firstLine="567"/>
-        <w:jc w:val="both"/>
-        <w:rPr>
-          <w:rFonts w:ascii="Times New Roman" w:hAnsi="Times New Roman" w:eastAsia="Times New Roman" w:cs="Times New Roman"/>
-          <w:sz w:val="20"/>
-          <w:szCs w:val="20"/>
-          <w:lang w:eastAsia="bg-BG"/>
-        </w:rPr>
-      </w:pPr>
-      <w:r>
-        <w:rPr>
-          <w:rFonts w:eastAsia="Times New Roman" w:cs="Times New Roman" w:ascii="Times New Roman" w:hAnsi="Times New Roman"/>
-          <w:sz w:val="20"/>
-          <w:szCs w:val="20"/>
-          <w:lang w:eastAsia="bg-BG"/>
-        </w:rPr>
-      </w:r>
-    </w:p>
-    <w:p>
-      <w:pPr>
-        <w:pStyle w:val="Normal"/>
-        <w:spacing w:lineRule="auto" w:line="240" w:before="0" w:after="0"/>
-        <w:ind w:firstLine="567"/>
-        <w:jc w:val="both"/>
-        <w:rPr>
-          <w:rFonts w:ascii="Times New Roman" w:hAnsi="Times New Roman" w:eastAsia="Times New Roman" w:cs="Times New Roman"/>
-          <w:sz w:val="20"/>
-          <w:szCs w:val="20"/>
-          <w:lang w:eastAsia="bg-BG"/>
-        </w:rPr>
-      </w:pPr>
-      <w:r>
-        <w:rPr>
-          <w:rFonts w:eastAsia="Times New Roman" w:cs="Times New Roman" w:ascii="Times New Roman" w:hAnsi="Times New Roman"/>
-          <w:sz w:val="20"/>
-          <w:szCs w:val="20"/>
-          <w:lang w:eastAsia="bg-BG"/>
-        </w:rPr>
         <w:drawing>
           <wp:anchor behindDoc="0" distT="0" distB="0" distL="0" distR="0" simplePos="0" locked="0" layoutInCell="0" allowOverlap="1" relativeHeight="2">
             <wp:simplePos x="0" y="0"/>
             <wp:positionH relativeFrom="column">
-              <wp:posOffset>169545</wp:posOffset>
+              <wp:posOffset>93345</wp:posOffset>
             </wp:positionH>
             <wp:positionV relativeFrom="paragraph">
-              <wp:posOffset>635</wp:posOffset>
+              <wp:posOffset>63500</wp:posOffset>
             </wp:positionV>
             <wp:extent cx="2826385" cy="2305685"/>
             <wp:effectExtent l="0" t="0" r="0" b="0"/>
-            <wp:wrapNone/>
+            <wp:wrapTopAndBottom/>
             <wp:docPr id="1" name="Image 1" descr=""/>
             <wp:cNvGraphicFramePr>
               <a:graphicFrameLocks xmlns:a="http://schemas.openxmlformats.org/drawingml/2006/main" noChangeAspect="1"/>
@@ -2146,6 +2092,94 @@
           <w:rFonts w:ascii="Times New Roman" w:hAnsi="Times New Roman" w:eastAsia="Times New Roman" w:cs="Times New Roman"/>
           <w:sz w:val="20"/>
           <w:szCs w:val="20"/>
+          <w:lang w:eastAsia="bg-BG"/>
+        </w:rPr>
+      </w:pPr>
+      <w:r>
+        <w:rPr>
+          <w:rFonts w:eastAsia="Times New Roman" w:cs="Times New Roman" w:ascii="Times New Roman" w:hAnsi="Times New Roman"/>
+          <w:sz w:val="20"/>
+          <w:szCs w:val="20"/>
+          <w:lang w:eastAsia="bg-BG"/>
+        </w:rPr>
+      </w:r>
+    </w:p>
+    <w:p>
+      <w:pPr>
+        <w:pStyle w:val="Normal"/>
+        <w:spacing w:lineRule="auto" w:line="240" w:before="0" w:after="0"/>
+        <w:ind w:firstLine="567"/>
+        <w:jc w:val="both"/>
+        <w:rPr>
+          <w:rFonts w:ascii="Times New Roman" w:hAnsi="Times New Roman" w:eastAsia="Times New Roman" w:cs="Times New Roman"/>
+          <w:sz w:val="20"/>
+          <w:szCs w:val="20"/>
+          <w:lang w:eastAsia="bg-BG"/>
+        </w:rPr>
+      </w:pPr>
+      <w:r>
+        <w:rPr>
+          <w:rFonts w:eastAsia="Times New Roman" w:cs="Times New Roman" w:ascii="Times New Roman" w:hAnsi="Times New Roman"/>
+          <w:sz w:val="20"/>
+          <w:szCs w:val="20"/>
+          <w:lang w:eastAsia="bg-BG"/>
+        </w:rPr>
+      </w:r>
+    </w:p>
+    <w:p>
+      <w:pPr>
+        <w:pStyle w:val="Normal"/>
+        <w:spacing w:lineRule="auto" w:line="240" w:before="0" w:after="0"/>
+        <w:ind w:firstLine="567"/>
+        <w:jc w:val="both"/>
+        <w:rPr>
+          <w:rFonts w:ascii="Times New Roman" w:hAnsi="Times New Roman" w:eastAsia="Times New Roman" w:cs="Times New Roman"/>
+          <w:sz w:val="20"/>
+          <w:szCs w:val="20"/>
+          <w:lang w:eastAsia="bg-BG"/>
+        </w:rPr>
+      </w:pPr>
+      <w:r>
+        <w:rPr>
+          <w:rFonts w:eastAsia="Times New Roman" w:cs="Times New Roman" w:ascii="Times New Roman" w:hAnsi="Times New Roman"/>
+          <w:sz w:val="20"/>
+          <w:szCs w:val="20"/>
+          <w:lang w:eastAsia="bg-BG"/>
+        </w:rPr>
+      </w:r>
+    </w:p>
+    <w:p>
+      <w:pPr>
+        <w:pStyle w:val="Normal"/>
+        <w:spacing w:lineRule="auto" w:line="240" w:before="0" w:after="0"/>
+        <w:ind w:firstLine="567"/>
+        <w:jc w:val="both"/>
+        <w:rPr>
+          <w:rFonts w:ascii="Times New Roman" w:hAnsi="Times New Roman" w:eastAsia="Times New Roman" w:cs="Times New Roman"/>
+          <w:sz w:val="20"/>
+          <w:szCs w:val="20"/>
+          <w:lang w:eastAsia="bg-BG"/>
+        </w:rPr>
+      </w:pPr>
+      <w:r>
+        <w:rPr>
+          <w:rFonts w:eastAsia="Times New Roman" w:cs="Times New Roman" w:ascii="Times New Roman" w:hAnsi="Times New Roman"/>
+          <w:sz w:val="20"/>
+          <w:szCs w:val="20"/>
+          <w:lang w:eastAsia="bg-BG"/>
+        </w:rPr>
+      </w:r>
+    </w:p>
+    <w:p>
+      <w:pPr>
+        <w:pStyle w:val="Normal"/>
+        <w:spacing w:lineRule="auto" w:line="240" w:before="0" w:after="0"/>
+        <w:ind w:firstLine="567"/>
+        <w:jc w:val="both"/>
+        <w:rPr>
+          <w:rFonts w:ascii="Times New Roman" w:hAnsi="Times New Roman" w:eastAsia="Times New Roman" w:cs="Times New Roman"/>
+          <w:sz w:val="20"/>
+          <w:szCs w:val="20"/>
           <w:lang w:val="en-US" w:eastAsia="bg-BG"/>
         </w:rPr>
       </w:pPr>
@@ -2221,267 +2255,6 @@
         <w:ind w:hanging="0"/>
         <w:jc w:val="both"/>
         <w:rPr/>
-      </w:pPr>
-      <w:r>
-        <w:rPr/>
-      </w:r>
-    </w:p>
-    <w:p>
-      <w:pPr>
-        <w:pStyle w:val="Normal"/>
-        <w:spacing w:lineRule="auto" w:line="240" w:before="0" w:after="0"/>
-        <w:ind w:hanging="0"/>
-        <w:jc w:val="both"/>
-        <w:rPr>
-          <w:b/>
-          <w:b/>
-          <w:bCs/>
-        </w:rPr>
-      </w:pPr>
-      <w:r>
-        <w:rPr>
-          <w:b/>
-          <w:bCs/>
-        </w:rPr>
-      </w:r>
-    </w:p>
-    <w:p>
-      <w:pPr>
-        <w:pStyle w:val="Normal"/>
-        <w:spacing w:lineRule="auto" w:line="240" w:before="0" w:after="0"/>
-        <w:ind w:hanging="0"/>
-        <w:jc w:val="both"/>
-        <w:rPr>
-          <w:b/>
-          <w:b/>
-          <w:bCs/>
-        </w:rPr>
-      </w:pPr>
-      <w:r>
-        <w:rPr>
-          <w:b/>
-          <w:bCs/>
-        </w:rPr>
-      </w:r>
-    </w:p>
-    <w:p>
-      <w:pPr>
-        <w:pStyle w:val="Normal"/>
-        <w:spacing w:lineRule="auto" w:line="240" w:before="0" w:after="0"/>
-        <w:ind w:hanging="0"/>
-        <w:jc w:val="both"/>
-        <w:rPr>
-          <w:b/>
-          <w:b/>
-          <w:bCs/>
-        </w:rPr>
-      </w:pPr>
-      <w:r>
-        <w:rPr>
-          <w:b/>
-          <w:bCs/>
-        </w:rPr>
-      </w:r>
-    </w:p>
-    <w:p>
-      <w:pPr>
-        <w:pStyle w:val="Normal"/>
-        <w:spacing w:lineRule="auto" w:line="240" w:before="0" w:after="0"/>
-        <w:ind w:hanging="0"/>
-        <w:jc w:val="both"/>
-        <w:rPr>
-          <w:b/>
-          <w:b/>
-          <w:bCs/>
-        </w:rPr>
-      </w:pPr>
-      <w:r>
-        <w:rPr>
-          <w:b/>
-          <w:bCs/>
-        </w:rPr>
-      </w:r>
-    </w:p>
-    <w:p>
-      <w:pPr>
-        <w:pStyle w:val="Normal"/>
-        <w:spacing w:lineRule="auto" w:line="240" w:before="0" w:after="0"/>
-        <w:ind w:hanging="0"/>
-        <w:jc w:val="both"/>
-        <w:rPr>
-          <w:b/>
-          <w:b/>
-          <w:bCs/>
-        </w:rPr>
-      </w:pPr>
-      <w:r>
-        <w:rPr>
-          <w:b/>
-          <w:bCs/>
-        </w:rPr>
-      </w:r>
-    </w:p>
-    <w:p>
-      <w:pPr>
-        <w:pStyle w:val="Normal"/>
-        <w:spacing w:lineRule="auto" w:line="240" w:before="0" w:after="0"/>
-        <w:ind w:hanging="0"/>
-        <w:jc w:val="both"/>
-        <w:rPr>
-          <w:b/>
-          <w:b/>
-          <w:bCs/>
-        </w:rPr>
-      </w:pPr>
-      <w:r>
-        <w:rPr>
-          <w:b/>
-          <w:bCs/>
-        </w:rPr>
-      </w:r>
-    </w:p>
-    <w:p>
-      <w:pPr>
-        <w:pStyle w:val="Normal"/>
-        <w:spacing w:lineRule="auto" w:line="240" w:before="0" w:after="0"/>
-        <w:ind w:hanging="0"/>
-        <w:jc w:val="both"/>
-        <w:rPr>
-          <w:b/>
-          <w:b/>
-          <w:bCs/>
-        </w:rPr>
-      </w:pPr>
-      <w:r>
-        <w:rPr>
-          <w:b/>
-          <w:bCs/>
-        </w:rPr>
-      </w:r>
-    </w:p>
-    <w:p>
-      <w:pPr>
-        <w:pStyle w:val="Normal"/>
-        <w:spacing w:lineRule="auto" w:line="240" w:before="0" w:after="0"/>
-        <w:ind w:hanging="0"/>
-        <w:jc w:val="both"/>
-        <w:rPr>
-          <w:b/>
-          <w:b/>
-          <w:bCs/>
-        </w:rPr>
-      </w:pPr>
-      <w:r>
-        <w:rPr>
-          <w:b/>
-          <w:bCs/>
-        </w:rPr>
-      </w:r>
-    </w:p>
-    <w:p>
-      <w:pPr>
-        <w:pStyle w:val="Normal"/>
-        <w:spacing w:lineRule="auto" w:line="240" w:before="0" w:after="0"/>
-        <w:ind w:hanging="0"/>
-        <w:jc w:val="both"/>
-        <w:rPr>
-          <w:b/>
-          <w:b/>
-          <w:bCs/>
-        </w:rPr>
-      </w:pPr>
-      <w:r>
-        <w:rPr>
-          <w:b/>
-          <w:bCs/>
-        </w:rPr>
-      </w:r>
-    </w:p>
-    <w:p>
-      <w:pPr>
-        <w:pStyle w:val="Normal"/>
-        <w:spacing w:lineRule="auto" w:line="240" w:before="0" w:after="0"/>
-        <w:ind w:hanging="0"/>
-        <w:jc w:val="both"/>
-        <w:rPr>
-          <w:b/>
-          <w:b/>
-          <w:bCs/>
-        </w:rPr>
-      </w:pPr>
-      <w:r>
-        <w:rPr>
-          <w:b/>
-          <w:bCs/>
-        </w:rPr>
-      </w:r>
-    </w:p>
-    <w:p>
-      <w:pPr>
-        <w:pStyle w:val="Normal"/>
-        <w:spacing w:lineRule="auto" w:line="240" w:before="0" w:after="0"/>
-        <w:ind w:hanging="0"/>
-        <w:jc w:val="both"/>
-        <w:rPr>
-          <w:b/>
-          <w:b/>
-          <w:bCs/>
-        </w:rPr>
-      </w:pPr>
-      <w:r>
-        <w:rPr>
-          <w:b/>
-          <w:bCs/>
-        </w:rPr>
-      </w:r>
-    </w:p>
-    <w:p>
-      <w:pPr>
-        <w:pStyle w:val="Normal"/>
-        <w:spacing w:lineRule="auto" w:line="240" w:before="0" w:after="0"/>
-        <w:ind w:hanging="0"/>
-        <w:jc w:val="both"/>
-        <w:rPr>
-          <w:b/>
-          <w:b/>
-          <w:bCs/>
-        </w:rPr>
-      </w:pPr>
-      <w:r>
-        <w:rPr>
-          <w:b/>
-          <w:bCs/>
-        </w:rPr>
-      </w:r>
-    </w:p>
-    <w:p>
-      <w:pPr>
-        <w:pStyle w:val="Normal"/>
-        <w:spacing w:lineRule="auto" w:line="240" w:before="0" w:after="0"/>
-        <w:ind w:hanging="0"/>
-        <w:jc w:val="both"/>
-        <w:rPr>
-          <w:sz w:val="20"/>
-          <w:szCs w:val="20"/>
-        </w:rPr>
-      </w:pPr>
-      <w:r>
-        <w:rPr>
-          <w:sz w:val="20"/>
-          <w:szCs w:val="20"/>
-        </w:rPr>
-      </w:r>
-    </w:p>
-    <w:p>
-      <w:pPr>
-        <w:pStyle w:val="Normal"/>
-        <w:spacing w:lineRule="auto" w:line="240" w:before="0" w:after="0"/>
-        <w:ind w:hanging="0"/>
-        <w:jc w:val="both"/>
-        <w:rPr>
-          <w:sz w:val="20"/>
-          <w:szCs w:val="20"/>
-        </w:rPr>
       </w:pPr>
       <w:r>
         <w:rPr/>
@@ -2772,10 +2545,9 @@
         <w:ind w:hanging="0"/>
         <w:jc w:val="both"/>
         <w:rPr>
-          <w:rFonts w:ascii="Times New Roman" w:hAnsi="Times New Roman" w:eastAsia="Times New Roman" w:cs="Times New Roman"/>
-          <w:sz w:val="20"/>
-          <w:szCs w:val="20"/>
-          <w:lang w:val="en-US" w:eastAsia="bg-BG"/>
+          <w:rFonts w:ascii="Times New Roman" w:hAnsi="Times New Roman"/>
+          <w:sz w:val="20"/>
+          <w:szCs w:val="20"/>
         </w:rPr>
       </w:pPr>
       <w:r>
@@ -2793,11 +2565,11 @@
         <w:pStyle w:val="H1NoSpace"/>
         <w:jc w:val="left"/>
         <w:rPr>
-          <w:sz w:val="20"/>
-          <w:szCs w:val="20"/>
-        </w:rPr>
-      </w:pPr>
-      <w:bookmarkStart w:id="0" w:name="__DdeLink__246_2694599244"/>
+          <w:rFonts w:ascii="Times New Roman" w:hAnsi="Times New Roman"/>
+          <w:sz w:val="20"/>
+          <w:szCs w:val="20"/>
+        </w:rPr>
+      </w:pPr>
       <w:r>
         <w:rPr>
           <w:rFonts w:cs="Times New Roman" w:ascii="Times New Roman" w:hAnsi="Times New Roman"/>
@@ -2807,69 +2579,78 @@
           <w:sz w:val="20"/>
           <w:szCs w:val="20"/>
         </w:rPr>
-        <w:t>Veselin Stanchev,Eng. MSc.</w:t>
-      </w:r>
-      <w:bookmarkEnd w:id="0"/>
+        <w:t xml:space="preserve">Veselin Stanchev,Eng. Msc. </w:t>
+      </w:r>
     </w:p>
     <w:p>
       <w:pPr>
         <w:pStyle w:val="H1NoSpace"/>
         <w:jc w:val="left"/>
         <w:rPr>
-          <w:sz w:val="20"/>
-          <w:szCs w:val="20"/>
-        </w:rPr>
-      </w:pPr>
-      <w:r>
-        <w:rPr>
-          <w:rFonts w:cs="Times New Roman" w:ascii="Times New Roman" w:hAnsi="Times New Roman"/>
+          <w:rFonts w:ascii="Times New Roman" w:hAnsi="Times New Roman"/>
+          <w:sz w:val="20"/>
+          <w:szCs w:val="20"/>
+        </w:rPr>
+      </w:pPr>
+      <w:r>
+        <w:rPr>
+          <w:rFonts w:eastAsia="Times New Roman" w:cs="Times New Roman" w:ascii="Times New Roman" w:hAnsi="Times New Roman"/>
           <w:b w:val="false"/>
           <w:bCs w:val="false"/>
           <w:color w:val="000000"/>
           <w:sz w:val="20"/>
           <w:szCs w:val="20"/>
-        </w:rPr>
-        <w:t>Scientific field: Computer Architectures</w:t>
-      </w:r>
-    </w:p>
-    <w:p>
-      <w:pPr>
-        <w:pStyle w:val="Normal"/>
-        <w:spacing w:lineRule="auto" w:line="240" w:before="0" w:after="0"/>
-        <w:ind w:hanging="0"/>
+          <w:lang w:eastAsia="bg-BG"/>
+        </w:rPr>
+        <w:t xml:space="preserve">E-mail: </w:t>
+      </w:r>
+      <w:hyperlink r:id="rId9">
+        <w:r>
+          <w:rPr>
+            <w:rStyle w:val="InternetLink"/>
+            <w:rFonts w:eastAsia="Times New Roman" w:cs="Times New Roman" w:ascii="Times New Roman" w:hAnsi="Times New Roman"/>
+            <w:b w:val="false"/>
+            <w:bCs w:val="false"/>
+            <w:color w:val="000000"/>
+            <w:sz w:val="20"/>
+            <w:szCs w:val="20"/>
+            <w:lang w:eastAsia="bg-BG"/>
+          </w:rPr>
+          <w:t>vrstanchev@gmail.com</w:t>
+        </w:r>
+      </w:hyperlink>
+    </w:p>
+    <w:p>
+      <w:pPr>
+        <w:pStyle w:val="H1NoSpace"/>
         <w:jc w:val="left"/>
         <w:rPr>
-          <w:sz w:val="20"/>
-          <w:szCs w:val="20"/>
-        </w:rPr>
-      </w:pPr>
-      <w:r>
-        <w:rPr>
-          <w:rFonts w:eastAsia="Times New Roman" w:cs="Times New Roman" w:ascii="Times New Roman" w:hAnsi="Times New Roman"/>
-          <w:sz w:val="20"/>
-          <w:szCs w:val="20"/>
-          <w:lang w:eastAsia="bg-BG"/>
-        </w:rPr>
-        <w:t>E-mail: vrstanchev@gmail.com</w:t>
-      </w:r>
-    </w:p>
-    <w:p>
-      <w:pPr>
-        <w:pStyle w:val="Normal"/>
-        <w:spacing w:lineRule="auto" w:line="240" w:before="0" w:after="0"/>
-        <w:ind w:hanging="0"/>
-        <w:jc w:val="left"/>
-        <w:rPr>
-          <w:sz w:val="20"/>
-          <w:szCs w:val="20"/>
-        </w:rPr>
-      </w:pPr>
-      <w:r>
-        <w:rPr>
-          <w:rFonts w:eastAsia="Times New Roman" w:cs="Times New Roman" w:ascii="Times New Roman" w:hAnsi="Times New Roman"/>
-          <w:sz w:val="20"/>
-          <w:szCs w:val="20"/>
-          <w:lang w:eastAsia="bg-BG"/>
+          <w:rFonts w:ascii="Times New Roman" w:hAnsi="Times New Roman"/>
+          <w:sz w:val="20"/>
+          <w:szCs w:val="20"/>
+        </w:rPr>
+      </w:pPr>
+      <w:r>
+        <w:rPr>
+          <w:rFonts w:eastAsia="Times New Roman" w:cs="Times New Roman" w:ascii="Times New Roman" w:hAnsi="Times New Roman"/>
+          <w:b w:val="false"/>
+          <w:bCs w:val="false"/>
+          <w:color w:val="000000"/>
+          <w:sz w:val="20"/>
+          <w:szCs w:val="20"/>
+          <w:lang w:val="en-US" w:eastAsia="bg-BG"/>
+        </w:rPr>
+        <w:t xml:space="preserve"> </w:t>
+      </w:r>
+      <w:r>
+        <w:rPr>
+          <w:rFonts w:eastAsia="Times New Roman" w:cs="Times New Roman" w:ascii="Times New Roman" w:hAnsi="Times New Roman"/>
+          <w:b w:val="false"/>
+          <w:bCs w:val="false"/>
+          <w:color w:val="000000"/>
+          <w:sz w:val="20"/>
+          <w:szCs w:val="20"/>
+          <w:lang w:val="en-US" w:eastAsia="bg-BG"/>
         </w:rPr>
         <w:t>ORCID iD: 0009-0009-2992-5326</w:t>
       </w:r>

</xml_diff>